<commit_message>
updated slides related to letsencrypt and certbot
</commit_message>
<xml_diff>
--- a/esercitazioni/Laboratory_22-23/Session_3/guides/letsencrypt_certificate_generation.docx
+++ b/esercitazioni/Laboratory_22-23/Session_3/guides/letsencrypt_certificate_generation.docx
@@ -256,10 +256,7 @@
         <w:t>get</w:t>
       </w:r>
       <w:r>
-        <w:t xml:space="preserve"> </w:t>
-      </w:r>
-      <w:r>
-        <w:t>a</w:t>
+        <w:t xml:space="preserve"> a</w:t>
       </w:r>
       <w:r>
         <w:t xml:space="preserve"> </w:t>
@@ -300,12 +297,12 @@
         </w:rPr>
         <w:t xml:space="preserve"> </w:t>
       </w:r>
-      <w:hyperlink r:id="rId5">
+      <w:hyperlink r:id="rId5" w:history="1">
         <w:r>
           <w:rPr>
             <w:rStyle w:val="Collegamentoipertestuale"/>
           </w:rPr>
-          <w:t>https://www.register.it/</w:t>
+          <w:t>https://freenom.com/</w:t>
         </w:r>
       </w:hyperlink>
       <w:r>
@@ -318,13 +315,13 @@
         <w:rPr>
           <w:sz w:val="24"/>
         </w:rPr>
-        <w:t xml:space="preserve">website and register </w:t>
-      </w:r>
-      <w:r>
-        <w:rPr>
-          <w:sz w:val="24"/>
-        </w:rPr>
-        <w:t>yourself</w:t>
+        <w:t>websit</w:t>
+      </w:r>
+      <w:r>
+        <w:rPr>
+          <w:sz w:val="24"/>
+        </w:rPr>
+        <w:t>e</w:t>
       </w:r>
     </w:p>
     <w:p>
@@ -365,13 +362,7 @@
         <w:rPr>
           <w:sz w:val="24"/>
         </w:rPr>
-        <w:t>select</w:t>
-      </w:r>
-      <w:r>
-        <w:rPr>
-          <w:sz w:val="24"/>
-        </w:rPr>
-        <w:t xml:space="preserve"> </w:t>
+        <w:t xml:space="preserve">select </w:t>
       </w:r>
       <w:r>
         <w:rPr>
@@ -396,6 +387,65 @@
           <w:sz w:val="24"/>
         </w:rPr>
         <w:t>free</w:t>
+      </w:r>
+    </w:p>
+    <w:p>
+      <w:pPr>
+        <w:pStyle w:val="Paragrafoelenco"/>
+        <w:numPr>
+          <w:ilvl w:val="2"/>
+          <w:numId w:val="2"/>
+        </w:numPr>
+        <w:tabs>
+          <w:tab w:val="left" w:pos="832"/>
+        </w:tabs>
+        <w:spacing w:before="24" w:line="259" w:lineRule="auto"/>
+        <w:ind w:left="1560" w:right="394"/>
+        <w:rPr>
+          <w:sz w:val="24"/>
+        </w:rPr>
+      </w:pPr>
+      <w:r>
+        <w:rPr>
+          <w:sz w:val="24"/>
+        </w:rPr>
+        <w:t xml:space="preserve">Attention: use </w:t>
+      </w:r>
+      <w:r>
+        <w:rPr>
+          <w:b/>
+          <w:sz w:val="24"/>
+        </w:rPr>
+        <w:t>.</w:t>
+      </w:r>
+      <w:proofErr w:type="spellStart"/>
+      <w:r>
+        <w:rPr>
+          <w:b/>
+          <w:sz w:val="24"/>
+        </w:rPr>
+        <w:t>tk</w:t>
+      </w:r>
+      <w:proofErr w:type="spellEnd"/>
+      <w:r>
+        <w:rPr>
+          <w:sz w:val="24"/>
+        </w:rPr>
+        <w:t xml:space="preserve"> as </w:t>
+      </w:r>
+      <w:proofErr w:type="gramStart"/>
+      <w:r>
+        <w:rPr>
+          <w:sz w:val="24"/>
+        </w:rPr>
+        <w:t>top level</w:t>
+      </w:r>
+      <w:proofErr w:type="gramEnd"/>
+      <w:r>
+        <w:rPr>
+          <w:sz w:val="24"/>
+        </w:rPr>
+        <w:t xml:space="preserve"> domain during your research</w:t>
       </w:r>
     </w:p>
     <w:p>
@@ -483,9 +533,46 @@
         <w:r>
           <w:rPr>
             <w:rStyle w:val="Collegamentoipertestuale"/>
+          </w:rPr>
+          <w:t>https://my.freenom.com/</w:t>
+        </w:r>
+      </w:hyperlink>
+      <w:r>
+        <w:rPr>
+          <w:sz w:val="24"/>
+        </w:rPr>
+        <w:t xml:space="preserve"> </w:t>
+      </w:r>
+    </w:p>
+    <w:p>
+      <w:pPr>
+        <w:pStyle w:val="Paragrafoelenco"/>
+        <w:numPr>
+          <w:ilvl w:val="1"/>
+          <w:numId w:val="2"/>
+        </w:numPr>
+        <w:tabs>
+          <w:tab w:val="left" w:pos="832"/>
+        </w:tabs>
+        <w:spacing w:before="23" w:line="259" w:lineRule="auto"/>
+        <w:ind w:left="831" w:right="390"/>
+        <w:rPr>
+          <w:sz w:val="24"/>
+        </w:rPr>
+      </w:pPr>
+      <w:r>
+        <w:rPr>
+          <w:sz w:val="24"/>
+        </w:rPr>
+        <w:t xml:space="preserve">Go to </w:t>
+      </w:r>
+      <w:hyperlink r:id="rId7" w:history="1">
+        <w:r>
+          <w:rPr>
+            <w:rStyle w:val="Collegamentoipertestuale"/>
             <w:sz w:val="24"/>
           </w:rPr>
-          <w:t>https://controlpanel.register.it/</w:t>
+          <w:t>https://my.freenom.com/clientarea.php?action=domains</w:t>
         </w:r>
       </w:hyperlink>
       <w:r>
@@ -534,7 +621,21 @@
           <w:b/>
           <w:sz w:val="24"/>
         </w:rPr>
-        <w:t>“redirect and subdomains”</w:t>
+        <w:t>“</w:t>
+      </w:r>
+      <w:r>
+        <w:rPr>
+          <w:b/>
+          <w:sz w:val="24"/>
+        </w:rPr>
+        <w:t>manage domain</w:t>
+      </w:r>
+      <w:r>
+        <w:rPr>
+          <w:b/>
+          <w:sz w:val="24"/>
+        </w:rPr>
+        <w:t>”</w:t>
       </w:r>
       <w:r>
         <w:rPr>
@@ -563,6 +664,24 @@
         </w:rPr>
         <w:t xml:space="preserve"> </w:t>
       </w:r>
+      <w:proofErr w:type="spellStart"/>
+      <w:r>
+        <w:rPr>
+          <w:b/>
+          <w:spacing w:val="-3"/>
+          <w:sz w:val="24"/>
+        </w:rPr>
+        <w:t>freenom</w:t>
+      </w:r>
+      <w:proofErr w:type="spellEnd"/>
+      <w:r>
+        <w:rPr>
+          <w:b/>
+          <w:spacing w:val="-3"/>
+          <w:sz w:val="24"/>
+        </w:rPr>
+        <w:t xml:space="preserve"> </w:t>
+      </w:r>
       <w:r>
         <w:rPr>
           <w:b/>
@@ -574,63 +693,25 @@
         <w:rPr>
           <w:sz w:val="24"/>
         </w:rPr>
-        <w:t xml:space="preserve"> or on </w:t>
-      </w:r>
-      <w:r>
-        <w:rPr>
-          <w:b/>
-          <w:sz w:val="24"/>
-        </w:rPr>
-        <w:t>“DNS Configuration”</w:t>
-      </w:r>
-      <w:r>
-        <w:rPr>
-          <w:sz w:val="24"/>
-        </w:rPr>
         <w:t>.</w:t>
       </w:r>
       <w:r>
         <w:rPr>
           <w:sz w:val="24"/>
         </w:rPr>
-        <w:t xml:space="preserve"> Finally, click on “</w:t>
-      </w:r>
-      <w:r>
-        <w:rPr>
-          <w:b/>
-          <w:sz w:val="24"/>
-        </w:rPr>
-        <w:t>advanced configuration</w:t>
-      </w:r>
-      <w:r>
-        <w:rPr>
-          <w:sz w:val="24"/>
-        </w:rPr>
-        <w:t>”</w:t>
-      </w:r>
-      <w:r>
-        <w:rPr>
-          <w:sz w:val="24"/>
-        </w:rPr>
         <w:t xml:space="preserve"> </w:t>
       </w:r>
       <w:r>
         <w:rPr>
           <w:sz w:val="24"/>
         </w:rPr>
-        <w:t xml:space="preserve">tab. </w:t>
-      </w:r>
-      <w:r>
-        <w:rPr>
-          <w:sz w:val="24"/>
-        </w:rPr>
-        <w:t xml:space="preserve">Do not modify anything; we will update our DNS server later in order to request a </w:t>
-      </w:r>
-      <w:r>
-        <w:rPr>
-          <w:sz w:val="24"/>
-        </w:rPr>
-        <w:t>certificate</w:t>
+        <w:t>Do not modify anything; we will update our DNS server later</w:t>
+      </w:r>
+      <w:r>
+        <w:rPr>
+          <w:sz w:val="24"/>
+        </w:rPr>
+        <w:t>.</w:t>
       </w:r>
     </w:p>
     <w:p>
@@ -759,13 +840,7 @@
         <w:rPr>
           <w:sz w:val="24"/>
         </w:rPr>
-        <w:t>R</w:t>
-      </w:r>
-      <w:r>
-        <w:rPr>
-          <w:sz w:val="24"/>
-        </w:rPr>
-        <w:t xml:space="preserve">equest </w:t>
+        <w:t xml:space="preserve">Request </w:t>
       </w:r>
       <w:r>
         <w:rPr>
@@ -1000,7 +1075,7 @@
                     <pic:cNvPicPr/>
                   </pic:nvPicPr>
                   <pic:blipFill>
-                    <a:blip r:embed="rId7" cstate="print"/>
+                    <a:blip r:embed="rId8" cstate="print"/>
                     <a:stretch>
                       <a:fillRect/>
                     </a:stretch>
@@ -1041,34 +1116,71 @@
         <w:rPr>
           <w:sz w:val="24"/>
         </w:rPr>
-        <w:t>Come back to the register website under the</w:t>
-      </w:r>
-      <w:r>
-        <w:rPr>
+        <w:t xml:space="preserve">Come back to the </w:t>
+      </w:r>
+      <w:proofErr w:type="spellStart"/>
+      <w:r>
+        <w:rPr>
+          <w:sz w:val="24"/>
+        </w:rPr>
+        <w:t>freenom</w:t>
+      </w:r>
+      <w:proofErr w:type="spellEnd"/>
+      <w:r>
+        <w:rPr>
+          <w:sz w:val="24"/>
+        </w:rPr>
+        <w:t xml:space="preserve"> website under the </w:t>
+      </w:r>
+      <w:r>
+        <w:rPr>
+          <w:b/>
+          <w:sz w:val="24"/>
+        </w:rPr>
+        <w:t>“</w:t>
+      </w:r>
+      <w:r>
+        <w:rPr>
+          <w:b/>
+          <w:sz w:val="24"/>
+        </w:rPr>
+        <w:t xml:space="preserve">manage </w:t>
+      </w:r>
+      <w:proofErr w:type="spellStart"/>
+      <w:r>
+        <w:rPr>
+          <w:b/>
+          <w:sz w:val="24"/>
+        </w:rPr>
+        <w:t>freenom</w:t>
+      </w:r>
+      <w:proofErr w:type="spellEnd"/>
+      <w:r>
+        <w:rPr>
+          <w:b/>
+          <w:sz w:val="24"/>
+        </w:rPr>
+        <w:t xml:space="preserve"> DNS</w:t>
+      </w:r>
+      <w:r>
+        <w:rPr>
+          <w:b/>
+          <w:sz w:val="24"/>
+        </w:rPr>
+        <w:t>”</w:t>
+      </w:r>
+      <w:r>
+        <w:rPr>
+          <w:b/>
           <w:sz w:val="24"/>
         </w:rPr>
         <w:t xml:space="preserve"> </w:t>
       </w:r>
       <w:r>
         <w:rPr>
-          <w:b/>
-          <w:sz w:val="24"/>
-        </w:rPr>
-        <w:t>“</w:t>
-      </w:r>
-      <w:r>
-        <w:rPr>
-          <w:b/>
-          <w:sz w:val="24"/>
-        </w:rPr>
-        <w:t>Advanced DNS configuration</w:t>
-      </w:r>
-      <w:r>
-        <w:rPr>
-          <w:b/>
-          <w:sz w:val="24"/>
-        </w:rPr>
-        <w:t>”</w:t>
+          <w:sz w:val="24"/>
+        </w:rPr>
+        <w:t>configuration</w:t>
       </w:r>
       <w:r>
         <w:rPr>
@@ -1087,38 +1199,43 @@
         <w:rPr>
           <w:sz w:val="24"/>
         </w:rPr>
-        <w:t xml:space="preserve"> and click on “</w:t>
-      </w:r>
-      <w:r>
-        <w:rPr>
-          <w:b/>
-          <w:sz w:val="24"/>
-        </w:rPr>
-        <w:t>Add a record</w:t>
-      </w:r>
-      <w:r>
-        <w:rPr>
-          <w:sz w:val="24"/>
-        </w:rPr>
-        <w:t>”</w:t>
-      </w:r>
-      <w:r>
-        <w:rPr>
-          <w:sz w:val="24"/>
-        </w:rPr>
-        <w:t>.</w:t>
-      </w:r>
-      <w:r>
-        <w:rPr>
-          <w:sz w:val="24"/>
-        </w:rPr>
-        <w:t xml:space="preserve"> </w:t>
-      </w:r>
-      <w:r>
-        <w:rPr>
-          <w:sz w:val="24"/>
-        </w:rPr>
-        <w:t xml:space="preserve"> Use the parameters obtained by </w:t>
+        <w:t xml:space="preserve"> and </w:t>
+      </w:r>
+      <w:r>
+        <w:rPr>
+          <w:sz w:val="24"/>
+        </w:rPr>
+        <w:t>a</w:t>
+      </w:r>
+      <w:r>
+        <w:rPr>
+          <w:sz w:val="24"/>
+        </w:rPr>
+        <w:t xml:space="preserve">dd a </w:t>
+      </w:r>
+      <w:r>
+        <w:rPr>
+          <w:sz w:val="24"/>
+        </w:rPr>
+        <w:t xml:space="preserve">new </w:t>
+      </w:r>
+      <w:r>
+        <w:rPr>
+          <w:sz w:val="24"/>
+        </w:rPr>
+        <w:t>record</w:t>
+      </w:r>
+      <w:r>
+        <w:rPr>
+          <w:sz w:val="24"/>
+        </w:rPr>
+        <w:t xml:space="preserve"> using </w:t>
+      </w:r>
+      <w:r>
+        <w:rPr>
+          <w:sz w:val="24"/>
+        </w:rPr>
+        <w:t xml:space="preserve">the parameters obtained by </w:t>
       </w:r>
       <w:proofErr w:type="spellStart"/>
       <w:r>
@@ -1194,19 +1311,13 @@
           <w:b/>
           <w:sz w:val="24"/>
         </w:rPr>
-        <w:t>TTL</w:t>
-      </w:r>
-      <w:r>
-        <w:rPr>
-          <w:sz w:val="24"/>
-        </w:rPr>
-        <w:t xml:space="preserve">: </w:t>
-      </w:r>
-      <w:r>
-        <w:rPr>
-          <w:sz w:val="24"/>
-        </w:rPr>
-        <w:t>900</w:t>
+        <w:t>Type</w:t>
+      </w:r>
+      <w:r>
+        <w:rPr>
+          <w:sz w:val="24"/>
+        </w:rPr>
+        <w:t>: TXT</w:t>
       </w:r>
     </w:p>
     <w:p>
@@ -1230,19 +1341,13 @@
           <w:b/>
           <w:sz w:val="24"/>
         </w:rPr>
-        <w:t>Type</w:t>
-      </w:r>
-      <w:r>
-        <w:rPr>
-          <w:sz w:val="24"/>
-        </w:rPr>
-        <w:t xml:space="preserve">: </w:t>
-      </w:r>
-      <w:r>
-        <w:rPr>
-          <w:sz w:val="24"/>
-        </w:rPr>
-        <w:t>TXT</w:t>
+        <w:t>TTL</w:t>
+      </w:r>
+      <w:r>
+        <w:rPr>
+          <w:sz w:val="24"/>
+        </w:rPr>
+        <w:t>: 900</w:t>
       </w:r>
     </w:p>
     <w:p>
@@ -1266,19 +1371,13 @@
           <w:b/>
           <w:sz w:val="24"/>
         </w:rPr>
-        <w:t>Value</w:t>
-      </w:r>
-      <w:r>
-        <w:rPr>
-          <w:sz w:val="24"/>
-        </w:rPr>
-        <w:t>: the one</w:t>
-      </w:r>
-      <w:r>
-        <w:rPr>
-          <w:sz w:val="24"/>
-        </w:rPr>
-        <w:t xml:space="preserve"> provided from </w:t>
+        <w:t>Target</w:t>
+      </w:r>
+      <w:r>
+        <w:rPr>
+          <w:sz w:val="24"/>
+        </w:rPr>
+        <w:t xml:space="preserve">: the one provided from </w:t>
       </w:r>
       <w:proofErr w:type="spellStart"/>
       <w:r>
@@ -1336,7 +1435,7 @@
           <w:b/>
           <w:sz w:val="24"/>
         </w:rPr>
-        <w:t>Apply</w:t>
+        <w:t>Save changes</w:t>
       </w:r>
       <w:r>
         <w:rPr>
@@ -1374,27 +1473,13 @@
         </w:rPr>
         <w:t xml:space="preserve"> </w:t>
       </w:r>
-      <w:hyperlink r:id="rId8" w:anchor="TXT" w:history="1">
+      <w:hyperlink r:id="rId9" w:anchor="TXT" w:history="1">
         <w:r>
           <w:rPr>
             <w:rStyle w:val="Collegamentoipertestuale"/>
             <w:sz w:val="24"/>
           </w:rPr>
-          <w:t>https://toolbox.googleapps.com/apps/dig/#T</w:t>
-        </w:r>
-        <w:r>
-          <w:rPr>
-            <w:rStyle w:val="Collegamentoipertestuale"/>
-            <w:sz w:val="24"/>
-          </w:rPr>
-          <w:t>X</w:t>
-        </w:r>
-        <w:r>
-          <w:rPr>
-            <w:rStyle w:val="Collegamentoipertestuale"/>
-            <w:sz w:val="24"/>
-          </w:rPr>
-          <w:t>T</w:t>
+          <w:t>https://toolbox.googleapps.com/apps/dig/#TXT</w:t>
         </w:r>
       </w:hyperlink>
       <w:r>
@@ -1515,19 +1600,7 @@
           <w:sz w:val="24"/>
         </w:rPr>
         <w:lastRenderedPageBreak/>
-        <w:t>When txt record is visible on some DNS</w:t>
-      </w:r>
-      <w:r>
-        <w:rPr>
-          <w:sz w:val="24"/>
-        </w:rPr>
-        <w:t xml:space="preserve"> server, come back </w:t>
-      </w:r>
-      <w:r>
-        <w:rPr>
-          <w:sz w:val="24"/>
-        </w:rPr>
-        <w:t xml:space="preserve">on </w:t>
+        <w:t xml:space="preserve">When txt record is visible on some DNS server, come back on </w:t>
       </w:r>
       <w:proofErr w:type="spellStart"/>
       <w:r>
@@ -1541,13 +1614,29 @@
         <w:rPr>
           <w:sz w:val="24"/>
         </w:rPr>
-        <w:t xml:space="preserve"> she</w:t>
-      </w:r>
-      <w:r>
-        <w:rPr>
-          <w:sz w:val="24"/>
-        </w:rPr>
-        <w:t>ll and press Enter in order to complete the process</w:t>
+        <w:t xml:space="preserve"> shell and press </w:t>
+      </w:r>
+      <w:bookmarkStart w:id="0" w:name="_GoBack"/>
+      <w:r>
+        <w:rPr>
+          <w:b/>
+          <w:i/>
+          <w:sz w:val="24"/>
+        </w:rPr>
+        <w:t>Enter</w:t>
+      </w:r>
+      <w:r>
+        <w:rPr>
+          <w:sz w:val="24"/>
+        </w:rPr>
+        <w:t xml:space="preserve"> </w:t>
+      </w:r>
+      <w:bookmarkEnd w:id="0"/>
+      <w:r>
+        <w:rPr>
+          <w:sz w:val="24"/>
+        </w:rPr>
+        <w:t>in order to complete the process</w:t>
       </w:r>
     </w:p>
     <w:p>
@@ -1625,13 +1714,7 @@
         <w:rPr>
           <w:sz w:val="24"/>
         </w:rPr>
-        <w:t>c</w:t>
-      </w:r>
-      <w:r>
-        <w:rPr>
-          <w:sz w:val="24"/>
-        </w:rPr>
-        <w:t>ert.pem</w:t>
+        <w:t>cert.pem</w:t>
       </w:r>
       <w:proofErr w:type="spellEnd"/>
     </w:p>
@@ -1656,13 +1739,7 @@
         <w:rPr>
           <w:sz w:val="24"/>
         </w:rPr>
-        <w:t>privk</w:t>
-      </w:r>
-      <w:r>
-        <w:rPr>
-          <w:sz w:val="24"/>
-        </w:rPr>
-        <w:t>ey.pem</w:t>
+        <w:t>privkey.pem</w:t>
       </w:r>
       <w:proofErr w:type="spellEnd"/>
     </w:p>
@@ -1687,13 +1764,7 @@
         <w:rPr>
           <w:sz w:val="24"/>
         </w:rPr>
-        <w:t>c</w:t>
-      </w:r>
-      <w:r>
-        <w:rPr>
-          <w:sz w:val="24"/>
-        </w:rPr>
-        <w:t>hain.pem</w:t>
+        <w:t>chain.pem</w:t>
       </w:r>
       <w:proofErr w:type="spellEnd"/>
     </w:p>
@@ -1718,16 +1789,8 @@
         <w:rPr>
           <w:sz w:val="24"/>
         </w:rPr>
-        <w:t>f</w:t>
-      </w:r>
-      <w:r>
-        <w:rPr>
-          <w:sz w:val="24"/>
-        </w:rPr>
-        <w:t>ullchain.pem</w:t>
-      </w:r>
-      <w:bookmarkStart w:id="0" w:name="_GoBack"/>
-      <w:bookmarkEnd w:id="0"/>
+        <w:t>fullchain.pem</w:t>
+      </w:r>
       <w:proofErr w:type="spellEnd"/>
     </w:p>
     <w:sectPr>
@@ -2514,6 +2577,7 @@
   <w:style w:type="character" w:default="1" w:styleId="Carpredefinitoparagrafo">
     <w:name w:val="Default Paragraph Font"/>
     <w:uiPriority w:val="1"/>
+    <w:semiHidden/>
     <w:unhideWhenUsed/>
   </w:style>
   <w:style w:type="table" w:default="1" w:styleId="Tabellanormale">

</xml_diff>